<commit_message>
Updated experiences and tweaked CV
</commit_message>
<xml_diff>
--- a/static/ConnelHooleyCV-Printer-Friendly.docx
+++ b/static/ConnelHooleyCV-Printer-Friendly.docx
@@ -114,7 +114,7 @@
     <w:p>
       <w:bookmarkStart w:id="0" w:name="_Hlk19141229"/>
       <w:r>
-        <w:t xml:space="preserve">I am a 31-year-old software engineer based in Norwich. My preferred language is </w:t>
+        <w:t xml:space="preserve">I am a 33-year-old software engineer located in Norwich. My preferred language is </w:t>
       </w:r>
       <w:r>
         <w:rPr>
@@ -197,7 +197,17 @@
         </w:r>
       </w:hyperlink>
       <w:r>
-        <w:t xml:space="preserve">. I developed a website for a wedding stationer using Gatsby.JS, Tailwind CSS and AWS Amplify which you can find </w:t>
+        <w:t xml:space="preserve">. I developed a website for a wedding stationer using Gatsby.JS, Tailwind CSS and </w:t>
+      </w:r>
+      <w:r>
+        <w:rPr>
+          <w:b/>
+          <w:bCs/>
+        </w:rPr>
+        <w:t>AWS</w:t>
+      </w:r>
+      <w:r>
+        <w:t xml:space="preserve"> Amplify which you can find </w:t>
       </w:r>
       <w:hyperlink r:id="rId11" w:history="1">
         <w:r>
@@ -212,13 +222,13 @@
       </w:r>
     </w:p>
     <w:p>
-      <w:pPr>
-        <w:spacing w:before="240" w:after="0" w:line="240" w:lineRule="auto"/>
-      </w:pPr>
       <w:r>
         <w:t>My hobbies include playing football and tennis. I am a Newcastle United fan.</w:t>
       </w:r>
       <w:bookmarkEnd w:id="0"/>
+      <w:r>
+        <w:t xml:space="preserve"> I am a father to two children.</w:t>
+      </w:r>
     </w:p>
     <w:p>
       <w:pPr>
@@ -296,6 +306,91 @@
         </w:rPr>
         <w:t>Norwich</w:t>
       </w:r>
+    </w:p>
+    <w:p>
+      <w:bookmarkStart w:id="2" w:name="_Hlk109419343"/>
+      <w:r>
+        <w:t>In 2022 I was formally promoted to Lead Developer at Aviva. I have been a lead in multiple teams during this role. I provide support to developers by performing activities such as gatekeeping pull requests and providing technical advice. I provide support to the business by performing activities such as high-level estimates, aiding backlog prioritisation and raising work-items. I work with architects to ensure their designs get implemented correctly. I assist in improving agile practices in the team. For example, I re-introduced planning poker back into the team.</w:t>
+      </w:r>
+      <w:r>
+        <w:t xml:space="preserve"> I attend regular meetings where we monitor the results of ongoing pen testing.</w:t>
+      </w:r>
+    </w:p>
+    <w:p>
+      <w:r>
+        <w:t xml:space="preserve">I have assisted with migrating code bases from .NET Framework to </w:t>
+      </w:r>
+      <w:r>
+        <w:rPr>
+          <w:b/>
+          <w:bCs/>
+        </w:rPr>
+        <w:t>.NET</w:t>
+      </w:r>
+      <w:r>
+        <w:t>.</w:t>
+      </w:r>
+      <w:bookmarkEnd w:id="2"/>
+      <w:r>
+        <w:t xml:space="preserve"> I have also assisted with containerising those applications</w:t>
+      </w:r>
+      <w:r>
+        <w:t xml:space="preserve"> with </w:t>
+      </w:r>
+      <w:r>
+        <w:rPr>
+          <w:b/>
+          <w:bCs/>
+        </w:rPr>
+        <w:t>Docker</w:t>
+      </w:r>
+      <w:r>
+        <w:t>. The company changed the entire dev ops pipeline for our containerised applications and I presentation to multiple teams explaining the new approach.</w:t>
+      </w:r>
+    </w:p>
+    <w:p>
+      <w:r>
+        <w:rPr>
+          <w:b/>
+        </w:rPr>
+        <w:t>Applications Developer (Apr</w:t>
+      </w:r>
+      <w:r>
+        <w:rPr>
+          <w:b/>
+        </w:rPr>
+        <w:t xml:space="preserve"> 201</w:t>
+      </w:r>
+      <w:r>
+        <w:rPr>
+          <w:b/>
+        </w:rPr>
+        <w:t>8</w:t>
+      </w:r>
+      <w:r>
+        <w:rPr>
+          <w:b/>
+        </w:rPr>
+        <w:t xml:space="preserve"> – </w:t>
+      </w:r>
+      <w:r>
+        <w:rPr>
+          <w:b/>
+        </w:rPr>
+        <w:t>Dec 2021</w:t>
+      </w:r>
+      <w:r>
+        <w:rPr>
+          <w:b/>
+        </w:rPr>
+        <w:t>)</w:t>
+      </w:r>
+      <w:r>
+        <w:rPr>
+          <w:b/>
+        </w:rPr>
+        <w:t xml:space="preserve"> </w:t>
+      </w:r>
       <w:r>
         <w:rPr>
           <w:b/>
@@ -303,212 +398,89 @@
         <w:br/>
       </w:r>
       <w:r>
-        <w:t>In 2022 I was promoted to Lead Developer at Aviva. This involved moving to a new team. During this role I mostly provide support to developers in the team by performing activities such as gatekeeping pull requests and providing technical advice. I provide support to the business by performing activities such as high-level estimates, aiding backlog prioritisation and raising work-items.</w:t>
-      </w:r>
+        <w:rPr>
+          <w:i/>
+        </w:rPr>
+        <w:t>Aviva</w:t>
+      </w:r>
+      <w:r>
+        <w:rPr>
+          <w:i/>
+        </w:rPr>
+        <w:t xml:space="preserve"> - </w:t>
+      </w:r>
+      <w:r>
+        <w:rPr>
+          <w:i/>
+        </w:rPr>
+        <w:t>Norwich</w:t>
+      </w:r>
+      <w:r>
+        <w:rPr>
+          <w:b/>
+        </w:rPr>
+        <w:br/>
+      </w:r>
+      <w:bookmarkStart w:id="3" w:name="_Hlk78966896"/>
+      <w:bookmarkStart w:id="4" w:name="_Hlk109419361"/>
+      <w:r>
+        <w:t xml:space="preserve">During this role I predominantly worked on a greenfield project. The project used </w:t>
+      </w:r>
+      <w:r>
+        <w:rPr>
+          <w:b/>
+          <w:bCs/>
+        </w:rPr>
+        <w:t>Akka.NET</w:t>
+      </w:r>
+      <w:r>
+        <w:t xml:space="preserve">, </w:t>
+      </w:r>
+      <w:r>
+        <w:rPr>
+          <w:b/>
+          <w:bCs/>
+        </w:rPr>
+        <w:t>SignalR</w:t>
+      </w:r>
+      <w:r>
+        <w:t xml:space="preserve"> and </w:t>
+      </w:r>
+      <w:r>
+        <w:rPr>
+          <w:b/>
+          <w:bCs/>
+        </w:rPr>
+        <w:t>React</w:t>
+      </w:r>
+      <w:r>
+        <w:t>. My existing knowledge of Akka.NET was very valuable to the team. I quickly provided value by improving the reliablility of the solution’s unit tests.</w:t>
+      </w:r>
+    </w:p>
+    <w:p>
+      <w:r>
+        <w:t xml:space="preserve">One year into the role I became a tech lead, which gave me lead developer gatekeeping responsibilities. I also worked the role of </w:t>
+      </w:r>
+      <w:r>
+        <w:rPr>
+          <w:b/>
+          <w:bCs/>
+        </w:rPr>
+        <w:t>lead developer</w:t>
+      </w:r>
+      <w:r>
+        <w:t xml:space="preserve"> on multiple projects. This involved raising stories, assisting with backlog prioritisation, gathering requirements, liaising with the business, assisting other developers in the team, gate-keeping pull requests, managing dev ops pipelines, doing production deployments and running scrum ceremonies when the scrum master was unavailable.</w:t>
+      </w:r>
+      <w:bookmarkEnd w:id="3"/>
+      <w:bookmarkEnd w:id="4"/>
     </w:p>
     <w:p>
       <w:pPr>
         <w:spacing w:after="0" w:line="240" w:lineRule="auto"/>
+        <w:rPr>
+          <w:b/>
+        </w:rPr>
       </w:pPr>
-    </w:p>
-    <w:p>
-      <w:r>
-        <w:t xml:space="preserve">The team works on a large number of </w:t>
-      </w:r>
-      <w:r>
-        <w:rPr>
-          <w:b/>
-          <w:bCs/>
-        </w:rPr>
-        <w:t>ASP.NET MVC</w:t>
-      </w:r>
-      <w:r>
-        <w:t xml:space="preserve"> applications. They target .NET Framework but there is a large migration project being undertaken to migrate them to .NET 6.</w:t>
-      </w:r>
-    </w:p>
-    <w:p>
-      <w:pPr>
-        <w:spacing w:after="0" w:line="240" w:lineRule="auto"/>
-      </w:pPr>
-      <w:r>
-        <w:rPr>
-          <w:b/>
-        </w:rPr>
-        <w:t>Applications Developer (Apr</w:t>
-      </w:r>
-      <w:r>
-        <w:rPr>
-          <w:b/>
-        </w:rPr>
-        <w:t xml:space="preserve"> 201</w:t>
-      </w:r>
-      <w:r>
-        <w:rPr>
-          <w:b/>
-        </w:rPr>
-        <w:t>8</w:t>
-      </w:r>
-      <w:r>
-        <w:rPr>
-          <w:b/>
-        </w:rPr>
-        <w:t xml:space="preserve"> – </w:t>
-      </w:r>
-      <w:r>
-        <w:rPr>
-          <w:b/>
-        </w:rPr>
-        <w:t>Dec 2021</w:t>
-      </w:r>
-      <w:r>
-        <w:rPr>
-          <w:b/>
-        </w:rPr>
-        <w:t>)</w:t>
-      </w:r>
-      <w:r>
-        <w:rPr>
-          <w:b/>
-        </w:rPr>
-        <w:t xml:space="preserve"> </w:t>
-      </w:r>
-      <w:r>
-        <w:rPr>
-          <w:b/>
-        </w:rPr>
-        <w:br/>
-      </w:r>
-      <w:r>
-        <w:rPr>
-          <w:i/>
-        </w:rPr>
-        <w:t>Aviva</w:t>
-      </w:r>
-      <w:r>
-        <w:rPr>
-          <w:i/>
-        </w:rPr>
-        <w:t xml:space="preserve"> - </w:t>
-      </w:r>
-      <w:r>
-        <w:rPr>
-          <w:i/>
-        </w:rPr>
-        <w:t>Norwich</w:t>
-      </w:r>
-      <w:r>
-        <w:rPr>
-          <w:b/>
-        </w:rPr>
-        <w:br/>
-      </w:r>
-      <w:bookmarkStart w:id="2" w:name="_Hlk78966896"/>
-      <w:r>
-        <w:t xml:space="preserve">During this role I predominantly worked on a greenfield project, aimed at minimising duplication amongst various code bases within the business. The project used </w:t>
-      </w:r>
-      <w:r>
-        <w:rPr>
-          <w:b/>
-          <w:bCs/>
-        </w:rPr>
-        <w:t>Akka.NET</w:t>
-      </w:r>
-      <w:r>
-        <w:t xml:space="preserve"> for its backend and </w:t>
-      </w:r>
-      <w:proofErr w:type="spellStart"/>
-      <w:r>
-        <w:rPr>
-          <w:b/>
-          <w:bCs/>
-        </w:rPr>
-        <w:t>SignalR</w:t>
-      </w:r>
-      <w:proofErr w:type="spellEnd"/>
-      <w:r>
-        <w:t xml:space="preserve"> to update a </w:t>
-      </w:r>
-      <w:r>
-        <w:rPr>
-          <w:b/>
-          <w:bCs/>
-        </w:rPr>
-        <w:t>React</w:t>
-      </w:r>
-      <w:r>
-        <w:t xml:space="preserve"> SPA on the front-end. My existing knowledge of Akka.NET was very valuable to the team. Upon my arrival in the team, I quickly provided value by improving the stability of the unit tests for the solution which often required re-runs to pass.</w:t>
-      </w:r>
-    </w:p>
-    <w:p>
-      <w:pPr>
-        <w:spacing w:after="0" w:line="240" w:lineRule="auto"/>
-      </w:pPr>
-    </w:p>
-    <w:p>
-      <w:pPr>
-        <w:spacing w:after="0" w:line="240" w:lineRule="auto"/>
-      </w:pPr>
-      <w:r>
-        <w:t xml:space="preserve">One year into the role I became a tech lead, which gave me lead developer gate keeping responsibilities. I also worked the role of </w:t>
-      </w:r>
-      <w:r>
-        <w:rPr>
-          <w:b/>
-          <w:bCs/>
-        </w:rPr>
-        <w:t>lead developer</w:t>
-      </w:r>
-      <w:r>
-        <w:t xml:space="preserve"> on multiple projects. This involved raising stories, assisting with backlog prioritisation, gathering requirements, liaising with the business, assisting other developers in team, gate-keeping pull requests, managing dev ops pipelines, doing production deployments and running scrum ceremonies when the scrum master was unavailable.</w:t>
-      </w:r>
-    </w:p>
-    <w:p>
-      <w:pPr>
-        <w:spacing w:after="0" w:line="240" w:lineRule="auto"/>
-      </w:pPr>
-    </w:p>
-    <w:p>
-      <w:pPr>
-        <w:rPr>
-          <w:b/>
-        </w:rPr>
-      </w:pPr>
-      <w:r>
-        <w:t xml:space="preserve">During my time at Aviva in this role I also wrote a simple service virtualisation tool that multiple teams used for over a year as an alternative to LISA/Dev Test before the business migrated to </w:t>
-      </w:r>
-      <w:proofErr w:type="spellStart"/>
-      <w:r>
-        <w:rPr>
-          <w:b/>
-          <w:bCs/>
-        </w:rPr>
-        <w:t>WireMock</w:t>
-      </w:r>
-      <w:proofErr w:type="spellEnd"/>
-      <w:r>
-        <w:t xml:space="preserve">. This was written in </w:t>
-      </w:r>
-      <w:r>
-        <w:rPr>
-          <w:b/>
-          <w:bCs/>
-        </w:rPr>
-        <w:t>TypeScript</w:t>
-      </w:r>
-      <w:r>
-        <w:t xml:space="preserve"> and </w:t>
-      </w:r>
-      <w:r>
-        <w:rPr>
-          <w:b/>
-          <w:bCs/>
-        </w:rPr>
-        <w:t>Node.js</w:t>
-      </w:r>
-      <w:bookmarkEnd w:id="2"/>
-      <w:r>
-        <w:t>.</w:t>
-      </w:r>
       <w:r>
         <w:rPr>
           <w:b/>
@@ -517,9 +489,6 @@
       </w:r>
     </w:p>
     <w:p>
-      <w:pPr>
-        <w:spacing w:after="0" w:line="240" w:lineRule="auto"/>
-      </w:pPr>
       <w:r>
         <w:rPr>
           <w:b/>
@@ -601,274 +570,230 @@
           <w:b/>
           <w:bCs/>
         </w:rPr>
-        <w:t xml:space="preserve">Skype </w:t>
-      </w:r>
-      <w:proofErr w:type="gramStart"/>
+        <w:t>Skype For Business</w:t>
+      </w:r>
+      <w:r>
+        <w:t xml:space="preserve">. I helped the dev team build out release pipelines in </w:t>
+      </w:r>
       <w:r>
         <w:rPr>
           <w:b/>
           <w:bCs/>
         </w:rPr>
-        <w:t>For</w:t>
-      </w:r>
-      <w:proofErr w:type="gramEnd"/>
+        <w:t>VSTS</w:t>
+      </w:r>
+      <w:r>
+        <w:t xml:space="preserve"> and embrace TDD &amp; testing automation. This involved a large mentality shift with regards to how QA was approached. We tried to involve our testers as early as possible with each user story. I particularly enjoyed embracing TDD.</w:t>
+      </w:r>
+    </w:p>
+    <w:p>
+      <w:r>
+        <w:t xml:space="preserve">I led the design of one project that involved the co-ordinating of over 50 machines. It used </w:t>
+      </w:r>
       <w:r>
         <w:rPr>
           <w:b/>
           <w:bCs/>
         </w:rPr>
-        <w:t xml:space="preserve"> Business</w:t>
-      </w:r>
-      <w:r>
-        <w:t xml:space="preserve">. I helped the dev team build out release pipelines in </w:t>
+        <w:t>Akka.NET</w:t>
+      </w:r>
+      <w:r>
+        <w:t xml:space="preserve"> and </w:t>
       </w:r>
       <w:r>
         <w:rPr>
           <w:b/>
           <w:bCs/>
         </w:rPr>
-        <w:t>VSTS</w:t>
-      </w:r>
-      <w:r>
-        <w:t xml:space="preserve"> and embrace TDD &amp; testing automation. This involved a large mentality shift with regards to how QA was approached. We tried to involve our testers as early as possible with each user story. I particularly enjoyed embracing TDD.</w:t>
-      </w:r>
+        <w:t>SignalR</w:t>
+      </w:r>
+      <w:r>
+        <w:t xml:space="preserve"> to achieve the distributed computing required. The machines could be configured using an </w:t>
+      </w:r>
+      <w:r>
+        <w:rPr>
+          <w:b/>
+          <w:bCs/>
+        </w:rPr>
+        <w:t>Angular2 TypeScript</w:t>
+      </w:r>
+      <w:r>
+        <w:t xml:space="preserve"> web application. During this project we hired a junior dev whom I mentored which was an extremely rewarding experience. I was also stand-in scrum master for this project.</w:t>
+      </w:r>
+    </w:p>
+    <w:p>
+      <w:r>
+        <w:rPr>
+          <w:b/>
+        </w:rPr>
+        <w:t>Applications Developer (Jan</w:t>
+      </w:r>
+      <w:r>
+        <w:rPr>
+          <w:b/>
+        </w:rPr>
+        <w:t xml:space="preserve"> 2014 – </w:t>
+      </w:r>
+      <w:r>
+        <w:rPr>
+          <w:b/>
+        </w:rPr>
+        <w:t>Jan 2015</w:t>
+      </w:r>
+      <w:r>
+        <w:rPr>
+          <w:b/>
+        </w:rPr>
+        <w:t>)</w:t>
+      </w:r>
+      <w:r>
+        <w:rPr>
+          <w:b/>
+        </w:rPr>
+        <w:t xml:space="preserve"> </w:t>
+      </w:r>
+      <w:r>
+        <w:rPr>
+          <w:b/>
+        </w:rPr>
+        <w:br/>
+      </w:r>
+      <w:r>
+        <w:rPr>
+          <w:i/>
+        </w:rPr>
+        <w:t>C A Design Services - Great Yarmouth</w:t>
+      </w:r>
+      <w:r>
+        <w:rPr>
+          <w:b/>
+        </w:rPr>
+        <w:br/>
+      </w:r>
+      <w:bookmarkStart w:id="5" w:name="_Hlk19141456"/>
+      <w:r>
+        <w:t>This was my first development role. I initially performed small support tasks and developed in-house</w:t>
+      </w:r>
+      <w:r>
+        <w:t xml:space="preserve"> </w:t>
+      </w:r>
+      <w:r>
+        <w:rPr>
+          <w:b/>
+          <w:bCs/>
+        </w:rPr>
+        <w:t>.NET</w:t>
+      </w:r>
+      <w:r>
+        <w:rPr>
+          <w:b/>
+          <w:bCs/>
+        </w:rPr>
+        <w:t xml:space="preserve"> Framework</w:t>
+      </w:r>
+      <w:r>
+        <w:t xml:space="preserve"> </w:t>
+      </w:r>
+      <w:r>
+        <w:t>solutions</w:t>
+      </w:r>
+      <w:r>
+        <w:t xml:space="preserve">. I then moved on to developing enhancements and bug fixes to existing </w:t>
+      </w:r>
+      <w:r>
+        <w:t>products</w:t>
+      </w:r>
+      <w:r>
+        <w:t xml:space="preserve">. These systems were usually 3-tier </w:t>
+      </w:r>
+      <w:r>
+        <w:rPr>
+          <w:b/>
+          <w:bCs/>
+        </w:rPr>
+        <w:t>ASP.NET Web Form</w:t>
+      </w:r>
+      <w:r>
+        <w:t xml:space="preserve"> Applications with </w:t>
+      </w:r>
+      <w:r>
+        <w:rPr>
+          <w:b/>
+          <w:bCs/>
+        </w:rPr>
+        <w:t>T-SQL</w:t>
+      </w:r>
+      <w:r>
+        <w:t xml:space="preserve"> databases.</w:t>
+      </w:r>
+      <w:r>
+        <w:t xml:space="preserve"> </w:t>
+      </w:r>
+      <w:r>
+        <w:t xml:space="preserve">I eventually began working on new </w:t>
+      </w:r>
+      <w:r>
+        <w:t>projects</w:t>
+      </w:r>
+      <w:r>
+        <w:t xml:space="preserve"> and was the first person at the company to </w:t>
+      </w:r>
+      <w:r>
+        <w:t>make</w:t>
+      </w:r>
+      <w:r>
+        <w:t xml:space="preserve"> a website using an ORM back</w:t>
+      </w:r>
+      <w:r>
+        <w:t>-</w:t>
+      </w:r>
+      <w:r>
+        <w:t>end (</w:t>
+      </w:r>
+      <w:r>
+        <w:rPr>
+          <w:b/>
+          <w:bCs/>
+        </w:rPr>
+        <w:t>Entity Framework</w:t>
+      </w:r>
+      <w:r>
+        <w:t>) and the MVC design pattern (</w:t>
+      </w:r>
+      <w:r>
+        <w:rPr>
+          <w:b/>
+          <w:bCs/>
+        </w:rPr>
+        <w:t>ASP.NET MVC</w:t>
+      </w:r>
+      <w:r>
+        <w:t>). My first project was for the large retail firm Sainsbury’s. I also began writing unit tests for the first time during my time at C A Design Services.</w:t>
+      </w:r>
+      <w:bookmarkEnd w:id="5"/>
     </w:p>
     <w:p>
       <w:pPr>
-        <w:spacing w:after="0" w:line="240" w:lineRule="auto"/>
+        <w:rPr>
+          <w:b/>
+        </w:rPr>
       </w:pPr>
-    </w:p>
-    <w:p>
-      <w:pPr>
-        <w:rPr>
-          <w:b/>
-        </w:rPr>
-      </w:pPr>
-      <w:r>
-        <w:t xml:space="preserve">I led the design of one project that involved the co-ordinating of over 50 machines. It used </w:t>
-      </w:r>
-      <w:r>
-        <w:rPr>
-          <w:b/>
-          <w:bCs/>
-        </w:rPr>
-        <w:t>Akka.NET</w:t>
-      </w:r>
-      <w:r>
-        <w:t xml:space="preserve"> and </w:t>
-      </w:r>
-      <w:proofErr w:type="spellStart"/>
-      <w:r>
-        <w:rPr>
-          <w:b/>
-          <w:bCs/>
-        </w:rPr>
-        <w:t>SignalR</w:t>
-      </w:r>
-      <w:proofErr w:type="spellEnd"/>
-      <w:r>
-        <w:t xml:space="preserve"> to achieve the distributed computing required. The machines could be configured using an </w:t>
-      </w:r>
-      <w:r>
-        <w:rPr>
-          <w:b/>
-          <w:bCs/>
-        </w:rPr>
-        <w:t>Angular2 TypeScript</w:t>
-      </w:r>
-      <w:r>
-        <w:t xml:space="preserve"> web application. During this project we hired a junior dev whom I mentored which was an extremely rewarding experience. I was </w:t>
-      </w:r>
-      <w:r>
-        <w:t xml:space="preserve">also </w:t>
-      </w:r>
-      <w:r>
-        <w:t>stand-in scrum master for this project. I was involved in various Microsoft TAP programs</w:t>
-      </w:r>
-      <w:r>
-        <w:t xml:space="preserve"> during my time in this role</w:t>
-      </w:r>
-      <w:r>
-        <w:t xml:space="preserve"> which was </w:t>
-      </w:r>
-      <w:r>
-        <w:t>very interesting</w:t>
-      </w:r>
-      <w:r>
-        <w:t>.</w:t>
-      </w:r>
-    </w:p>
-    <w:p>
-      <w:r>
-        <w:rPr>
-          <w:b/>
-        </w:rPr>
-        <w:t>Applications Developer (Jan</w:t>
-      </w:r>
-      <w:r>
-        <w:rPr>
-          <w:b/>
-        </w:rPr>
-        <w:t xml:space="preserve"> 2014 – </w:t>
-      </w:r>
-      <w:r>
-        <w:rPr>
-          <w:b/>
-        </w:rPr>
-        <w:t>Jan 2015</w:t>
-      </w:r>
-      <w:r>
-        <w:rPr>
-          <w:b/>
-        </w:rPr>
-        <w:t>)</w:t>
-      </w:r>
-      <w:r>
-        <w:rPr>
-          <w:b/>
-        </w:rPr>
-        <w:t xml:space="preserve"> </w:t>
-      </w:r>
-      <w:r>
-        <w:rPr>
-          <w:b/>
+      <w:r>
+        <w:rPr>
+          <w:rFonts w:asciiTheme="majorHAnsi" w:hAnsiTheme="majorHAnsi"/>
+          <w:b/>
+          <w:sz w:val="28"/>
+        </w:rPr>
+        <w:t>Qualifications</w:t>
+      </w:r>
+      <w:r>
+        <w:rPr>
+          <w:rFonts w:asciiTheme="majorHAnsi" w:hAnsiTheme="majorHAnsi"/>
+          <w:b/>
+          <w:sz w:val="28"/>
         </w:rPr>
         <w:br/>
       </w:r>
-      <w:r>
-        <w:rPr>
-          <w:i/>
-        </w:rPr>
-        <w:t>C A Design Services - Great Yarmouth</w:t>
-      </w:r>
-      <w:r>
-        <w:rPr>
-          <w:b/>
-        </w:rPr>
-        <w:br/>
-      </w:r>
-      <w:r>
-        <w:t>This was my first development role. I initially performed small support tasks and developed in-house</w:t>
-      </w:r>
-      <w:r>
-        <w:t xml:space="preserve"> </w:t>
-      </w:r>
-      <w:r>
-        <w:rPr>
-          <w:b/>
-          <w:bCs/>
-        </w:rPr>
-        <w:t>.NET</w:t>
-      </w:r>
-      <w:r>
-        <w:t xml:space="preserve"> </w:t>
-      </w:r>
-      <w:r>
-        <w:t>solutions</w:t>
-      </w:r>
-      <w:r>
-        <w:t xml:space="preserve">. I then moved on to developing enhancements and bug fixes to existing </w:t>
-      </w:r>
-      <w:r>
-        <w:t>products</w:t>
-      </w:r>
-      <w:r>
-        <w:t xml:space="preserve">. These systems were usually 3-tier </w:t>
-      </w:r>
-      <w:r>
-        <w:rPr>
-          <w:b/>
-          <w:bCs/>
-        </w:rPr>
-        <w:t>ASP.NET Web Form</w:t>
-      </w:r>
-      <w:r>
-        <w:t xml:space="preserve"> Applications with </w:t>
-      </w:r>
-      <w:r>
-        <w:rPr>
-          <w:b/>
-          <w:bCs/>
-        </w:rPr>
-        <w:t>T-SQL</w:t>
-      </w:r>
-      <w:r>
-        <w:t xml:space="preserve"> databases.</w:t>
-      </w:r>
-      <w:r>
-        <w:t xml:space="preserve"> </w:t>
-      </w:r>
-      <w:r>
-        <w:t>I</w:t>
-      </w:r>
-      <w:r>
-        <w:t xml:space="preserve"> </w:t>
-      </w:r>
-      <w:r>
-        <w:t xml:space="preserve">eventually began working on new </w:t>
-      </w:r>
-      <w:r>
-        <w:t>projects</w:t>
-      </w:r>
-      <w:r>
-        <w:t xml:space="preserve"> and was the first person at the company to </w:t>
-      </w:r>
-      <w:r>
-        <w:t>make</w:t>
-      </w:r>
-      <w:r>
-        <w:t xml:space="preserve"> a website using an ORM back</w:t>
-      </w:r>
-      <w:r>
-        <w:t>-</w:t>
-      </w:r>
-      <w:r>
-        <w:t>end (</w:t>
-      </w:r>
-      <w:r>
-        <w:rPr>
-          <w:b/>
-          <w:bCs/>
-        </w:rPr>
-        <w:t>Entity Framework</w:t>
-      </w:r>
-      <w:r>
-        <w:t>) and the MVC design pattern (</w:t>
-      </w:r>
-      <w:r>
-        <w:rPr>
-          <w:b/>
-          <w:bCs/>
-        </w:rPr>
-        <w:t>ASP.NET MVC</w:t>
-      </w:r>
-      <w:r>
-        <w:t>). My first project was for the large retail firm Sainsbury’s. I also began writing unit tests for the first time during my time at C A Design Services.</w:t>
-      </w:r>
-    </w:p>
-    <w:p>
-      <w:pPr>
-        <w:rPr>
-          <w:rFonts w:asciiTheme="majorHAnsi" w:hAnsiTheme="majorHAnsi"/>
-          <w:b/>
-          <w:sz w:val="28"/>
-        </w:rPr>
-      </w:pPr>
-      <w:r>
-        <w:rPr>
-          <w:rFonts w:asciiTheme="majorHAnsi" w:hAnsiTheme="majorHAnsi"/>
-          <w:b/>
-          <w:sz w:val="28"/>
-        </w:rPr>
-        <w:t>Qualifications</w:t>
-      </w:r>
-    </w:p>
-    <w:p>
-      <w:pPr>
-        <w:rPr>
-          <w:b/>
-        </w:rPr>
-      </w:pPr>
       <w:r>
         <w:rPr>
           <w:b/>
@@ -914,13 +839,8 @@
         <w:t>Gra</w:t>
       </w:r>
       <w:r>
-        <w:t xml:space="preserve">de </w:t>
-      </w:r>
-      <w:proofErr w:type="gramStart"/>
-      <w:r>
-        <w:t>A</w:t>
-      </w:r>
-      <w:proofErr w:type="gramEnd"/>
+        <w:t>de A</w:t>
+      </w:r>
       <w:r>
         <w:tab/>
         <w:t>English Language</w:t>

</xml_diff>